<commit_message>
Updated advanced tooling assignment
</commit_message>
<xml_diff>
--- a/itmd-521/tooling-assignments/tooling-assignments.docx
+++ b/itmd-521/tooling-assignments/tooling-assignments.docx
@@ -344,7 +344,7 @@
         <w:pStyle w:val="BodyText"/>
       </w:pPr>
       <w:r>
-        <w:t xml:space="preserve">In chocolatey you can pin the virtualbox version with this syntax (it needs to be on a line by itself)</w:t>
+        <w:t xml:space="preserve">In chocolatey you can pin the VirtualBox version with this syntax (it needs to be on a line by itself)</w:t>
       </w:r>
       <w:r>
         <w:t xml:space="preserve"> </w:t>
@@ -755,10 +755,7 @@
         <w:t xml:space="preserve">ubuntu-vanilla</w:t>
       </w:r>
       <w:r>
-        <w:t xml:space="preserve">.</w:t>
-      </w:r>
-      <w:r>
-        <w:t xml:space="preserve"> </w:t>
+        <w:t xml:space="preserve">. ~</w:t>
       </w:r>
       <w:r>
         <w:rPr>
@@ -785,7 +782,7 @@
         <w:t xml:space="preserve"> </w:t>
       </w:r>
       <w:r>
-        <w:t xml:space="preserve">command:</w:t>
+        <w:t xml:space="preserve">command:~</w:t>
       </w:r>
     </w:p>
     <w:p>

</xml_diff>